<commit_message>
1. Atualizações no Documento Requirements para alterar os pontos discutidos na reunião de MVP Planning. 2. Inclusão do VI que gera forma de onda trapezoidal 3. Documento de apresentação utilizado no MVP01. Será atualizado e utilizado para as futuras apresentações.
</commit_message>
<xml_diff>
--- a/Requirements/GeradorDeSinais_Requirements.docx
+++ b/Requirements/GeradorDeSinais_Requirements.docx
@@ -37,7 +37,6 @@
         <w:t>Objetivo</w:t>
       </w:r>
     </w:p>
-    <w:p/>
     <w:p>
       <w:pPr>
         <w:ind w:firstLine="708"/>
@@ -51,10 +50,53 @@
         <w:pStyle w:val="Ttulo1"/>
       </w:pPr>
       <w:r>
+        <w:t xml:space="preserve">Público </w:t>
+      </w:r>
+    </w:p>
+    <w:p>
+      <w:pPr>
+        <w:pStyle w:val="PargrafodaLista"/>
+        <w:numPr>
+          <w:ilvl w:val="0"/>
+          <w:numId w:val="5"/>
+        </w:numPr>
+      </w:pPr>
+      <w:r>
+        <w:t>Operador de testes</w:t>
+      </w:r>
+    </w:p>
+    <w:p>
+      <w:pPr>
+        <w:pStyle w:val="PargrafodaLista"/>
+        <w:numPr>
+          <w:ilvl w:val="0"/>
+          <w:numId w:val="5"/>
+        </w:numPr>
+      </w:pPr>
+      <w:r>
+        <w:t>Gerenciador do laboratório</w:t>
+      </w:r>
+    </w:p>
+    <w:p>
+      <w:pPr>
+        <w:pStyle w:val="PargrafodaLista"/>
+        <w:numPr>
+          <w:ilvl w:val="0"/>
+          <w:numId w:val="5"/>
+        </w:numPr>
+      </w:pPr>
+      <w:r>
+        <w:t>Gerente da empresa</w:t>
+      </w:r>
+    </w:p>
+    <w:p>
+      <w:pPr>
+        <w:pStyle w:val="Ttulo1"/>
+      </w:pPr>
+      <w:r>
         <w:t>Requisitos de Desenvolvimento</w:t>
       </w:r>
     </w:p>
-    <w:p/>
     <w:p>
       <w:pPr>
         <w:ind w:firstLine="708"/>
@@ -201,7 +243,10 @@
         <w:pStyle w:val="RequirementID"/>
       </w:pPr>
       <w:r>
-        <w:t>REQ02: Diagrama de Caso de Uso</w:t>
+        <w:t xml:space="preserve">REQ02: </w:t>
+      </w:r>
+      <w:r>
+        <w:t>Descrição em Histórias de Usuário</w:t>
       </w:r>
     </w:p>
     <w:p>
@@ -209,7 +254,13 @@
         <w:pStyle w:val="RequirementText"/>
       </w:pPr>
       <w:r>
-        <w:t>Desenvolvimento do Diagrama de Caso de Uso de acordo com os requisitos detalhados do projeto.</w:t>
+        <w:t xml:space="preserve">Desenvolvimento </w:t>
+      </w:r>
+      <w:r>
+        <w:t>das Histórias de Usuário (User Stories)</w:t>
+      </w:r>
+      <w:r>
+        <w:t xml:space="preserve"> de acordo com os requisitos detalhados do projeto.</w:t>
       </w:r>
     </w:p>
     <w:p>
@@ -624,39 +675,13 @@
     </w:p>
     <w:p>
       <w:pPr>
-        <w:pStyle w:val="Ttulo1"/>
-      </w:pPr>
-      <w:r>
-        <w:t>Requisitos Não Funcionais</w:t>
-      </w:r>
-      <w:bookmarkStart w:id="0" w:name="_Hlk503963347"/>
-    </w:p>
-    <w:p/>
-    <w:p>
-      <w:r>
-        <w:t>Os requisitos listados a seguir são relacionados a características de construção do software.</w:t>
-      </w:r>
-    </w:p>
-    <w:p>
-      <w:pPr>
         <w:pStyle w:val="RequirementID"/>
       </w:pPr>
-    </w:p>
-    <w:p>
-      <w:pPr>
-        <w:pStyle w:val="RequirementID"/>
-      </w:pPr>
-      <w:r>
-        <w:t>REQ0</w:t>
-      </w:r>
-      <w:r>
-        <w:t>5</w:t>
-      </w:r>
-      <w:r>
-        <w:t xml:space="preserve">: </w:t>
-      </w:r>
-      <w:r>
-        <w:t>Escolha do Software</w:t>
+      <w:r>
+        <w:t xml:space="preserve">REQ05: </w:t>
+      </w:r>
+      <w:r>
+        <w:t>Ambiente de Desenvolvimento</w:t>
       </w:r>
     </w:p>
     <w:p>
@@ -664,23 +689,7 @@
         <w:pStyle w:val="RequirementText"/>
       </w:pPr>
       <w:r>
-        <w:lastRenderedPageBreak/>
-        <w:t xml:space="preserve">Como desenvolvedor do software eu devo </w:t>
-      </w:r>
-      <w:r>
-        <w:t>utilizar o</w:t>
-      </w:r>
-      <w:r>
-        <w:t xml:space="preserve"> LabVIEW 2017 </w:t>
-      </w:r>
-      <w:r>
-        <w:t>para desenvolvimento e compilação do programa</w:t>
-      </w:r>
-      <w:r>
-        <w:t xml:space="preserve">. </w:t>
-      </w:r>
-      <w:r>
-        <w:t xml:space="preserve"> </w:t>
+        <w:t xml:space="preserve">Como desenvolvedor do software eu devo utilizar o LabVIEW 2017 para desenvolvimento e compilação do programa.  </w:t>
       </w:r>
     </w:p>
     <w:p>
@@ -803,13 +812,29 @@
     </w:p>
     <w:p>
       <w:pPr>
-        <w:pStyle w:val="RequirementText"/>
-      </w:pPr>
-    </w:p>
-    <w:p>
-      <w:pPr>
-        <w:pStyle w:val="RequirementText"/>
-        <w:ind w:left="0"/>
+        <w:pStyle w:val="Ttulo1"/>
+      </w:pPr>
+      <w:r>
+        <w:lastRenderedPageBreak/>
+        <w:t>R</w:t>
+      </w:r>
+      <w:r>
+        <w:t>equisitos Não Funcionais</w:t>
+      </w:r>
+      <w:bookmarkStart w:id="0" w:name="_Hlk503963347"/>
+    </w:p>
+    <w:p/>
+    <w:p>
+      <w:pPr>
+        <w:ind w:firstLine="708"/>
+      </w:pPr>
+      <w:r>
+        <w:t>Os requisitos listados a seguir são relacionados a características de construção do software.</w:t>
+      </w:r>
+    </w:p>
+    <w:p>
+      <w:pPr>
+        <w:ind w:firstLine="708"/>
       </w:pPr>
     </w:p>
     <w:p>
@@ -836,7 +861,10 @@
       <w:bookmarkStart w:id="1" w:name="_Hlk503963364"/>
       <w:bookmarkEnd w:id="0"/>
       <w:r>
-        <w:t xml:space="preserve">Como usuário final, eu </w:t>
+        <w:t>Como gerenciador do laboratório</w:t>
+      </w:r>
+      <w:r>
+        <w:t xml:space="preserve">, eu </w:t>
       </w:r>
       <w:r>
         <w:t>gostaria de</w:t>
@@ -1150,7 +1178,13 @@
         <w:pStyle w:val="RequirementText"/>
       </w:pPr>
       <w:r>
-        <w:t xml:space="preserve">Como gerenciador do laboratório que utilziará o programa, eu preciso de um software que seja capaz de aceitar novas funcionalidades com o tempo, como adaptação </w:t>
+        <w:t>Como gerenciador do laboratório que util</w:t>
+      </w:r>
+      <w:r>
+        <w:t>i</w:t>
+      </w:r>
+      <w:r>
+        <w:t xml:space="preserve">zará o programa, eu preciso de um software que seja capaz de aceitar novas funcionalidades com o tempo, como adaptação </w:t>
       </w:r>
       <w:r>
         <w:t>a</w:t>
@@ -1588,17 +1622,21 @@
           <w:szCs w:val="24"/>
           <w:lang w:val="en-US" w:eastAsia="fr-FR"/>
         </w:rPr>
-        <w:t>Medium</w:t>
-      </w:r>
-    </w:p>
-    <w:p>
-      <w:pPr>
-        <w:pStyle w:val="PargrafodaLista"/>
-        <w:rPr>
-          <w:rFonts w:ascii="Arial" w:hAnsi="Arial" w:cs="Arial"/>
-          <w:sz w:val="24"/>
-          <w:szCs w:val="24"/>
-          <w:lang w:val="en-US"/>
+        <w:t>Low</w:t>
+      </w:r>
+    </w:p>
+    <w:p>
+      <w:pPr>
+        <w:spacing w:after="0" w:line="240" w:lineRule="auto"/>
+        <w:ind w:left="540"/>
+        <w:rPr>
+          <w:rFonts w:ascii="Times New Roman" w:eastAsia="Times New Roman" w:hAnsi="Times New Roman" w:cs="Times New Roman"/>
+          <w:b/>
+          <w:bCs/>
+          <w:color w:val="008000"/>
+          <w:sz w:val="24"/>
+          <w:szCs w:val="24"/>
+          <w:lang w:val="en-US" w:eastAsia="fr-FR"/>
         </w:rPr>
       </w:pPr>
     </w:p>
@@ -1613,17 +1651,12 @@
     </w:p>
     <w:p/>
     <w:p>
+      <w:pPr>
+        <w:ind w:firstLine="708"/>
+      </w:pPr>
       <w:r>
         <w:t>Nesta seção serão apresentados os requisitos relacionados à funcionalidade da aplicação.</w:t>
       </w:r>
-    </w:p>
-    <w:p>
-      <w:pPr>
-        <w:pStyle w:val="RequirementID"/>
-        <w:rPr>
-          <w:lang w:val="pt-BR"/>
-        </w:rPr>
-      </w:pPr>
     </w:p>
     <w:p>
       <w:pPr>
@@ -1922,7 +1955,10 @@
         <w:pStyle w:val="RequirementID"/>
       </w:pPr>
       <w:r>
-        <w:t xml:space="preserve">REQ13: Concatenação </w:t>
+        <w:t xml:space="preserve">REQ13: </w:t>
+      </w:r>
+      <w:r>
+        <w:t>Edição de Formas de Onda</w:t>
       </w:r>
     </w:p>
     <w:p>
@@ -2192,7 +2228,10 @@
         <w:pStyle w:val="RequirementID"/>
       </w:pPr>
       <w:r>
-        <w:t>REQ15: Normalização da forma de onda</w:t>
+        <w:t xml:space="preserve">REQ15: </w:t>
+      </w:r>
+      <w:r>
+        <w:t>Geração e Validação por Hardware</w:t>
       </w:r>
     </w:p>
     <w:p>
@@ -2200,49 +2239,19 @@
         <w:pStyle w:val="RequirementText"/>
       </w:pPr>
       <w:r>
-        <w:t xml:space="preserve">Como operador de testes, devo normalizar as formas de ondas geradas </w:t>
-      </w:r>
-      <w:r>
-        <w:t xml:space="preserve">pelo hardware </w:t>
-      </w:r>
-      <w:r>
-        <w:t xml:space="preserve">para um total de </w:t>
-      </w:r>
-      <w:r>
-        <w:rPr>
-          <w:rFonts w:cs="Times New Roman"/>
-        </w:rPr>
-        <w:t>±</w:t>
-      </w:r>
-      <w:r>
-        <w:t>10</w:t>
-      </w:r>
-      <w:r>
-        <w:t xml:space="preserve"> </w:t>
-      </w:r>
-      <w:r>
-        <w:t>V</w:t>
-      </w:r>
-      <w:r>
-        <w:softHyphen/>
-      </w:r>
-      <w:r>
-        <w:rPr>
-          <w:vertAlign w:val="subscript"/>
-        </w:rPr>
-        <w:t>p</w:t>
-      </w:r>
-      <w:r>
-        <w:t xml:space="preserve">, </w:t>
-      </w:r>
-      <w:r>
-        <w:rPr>
-          <w:vertAlign w:val="subscript"/>
-        </w:rPr>
-        <w:t xml:space="preserve"> </w:t>
-      </w:r>
-      <w:r>
-        <w:t xml:space="preserve">para não danificar equipamentos que utilizarão este sinal como entrada analógica. </w:t>
+        <w:t xml:space="preserve">Como operador de testes, </w:t>
+      </w:r>
+      <w:r>
+        <w:t>eu preciso gerar formas de onda</w:t>
+      </w:r>
+      <w:r>
+        <w:t xml:space="preserve"> específicas</w:t>
+      </w:r>
+      <w:r>
+        <w:t xml:space="preserve"> em</w:t>
+      </w:r>
+      <w:r>
+        <w:t xml:space="preserve"> um hardware e validá-las através do software desenvolvido.</w:t>
       </w:r>
     </w:p>
     <w:p>
@@ -2360,7 +2369,7 @@
           <w:szCs w:val="24"/>
           <w:lang w:val="en-US" w:eastAsia="fr-FR"/>
         </w:rPr>
-        <w:t>Medium</w:t>
+        <w:t>High</w:t>
       </w:r>
     </w:p>
     <w:p>
@@ -2372,10 +2381,31 @@
     </w:p>
     <w:p>
       <w:pPr>
+        <w:rPr>
+          <w:lang w:eastAsia="fr-FR"/>
+        </w:rPr>
+      </w:pPr>
+    </w:p>
+    <w:p>
+      <w:pPr>
+        <w:rPr>
+          <w:lang w:eastAsia="fr-FR"/>
+        </w:rPr>
+      </w:pPr>
+    </w:p>
+    <w:p>
+      <w:pPr>
         <w:pStyle w:val="RequirementID"/>
       </w:pPr>
       <w:r>
-        <w:t>REQ16: Frêquencia de Aquisição</w:t>
+        <w:lastRenderedPageBreak/>
+        <w:t>REQ1</w:t>
+      </w:r>
+      <w:r>
+        <w:t>6</w:t>
+      </w:r>
+      <w:r>
+        <w:t>: Normalização da forma de onda</w:t>
       </w:r>
     </w:p>
     <w:p>
@@ -2383,14 +2413,49 @@
         <w:pStyle w:val="RequirementText"/>
       </w:pPr>
       <w:r>
-        <w:lastRenderedPageBreak/>
-        <w:t>Como operador de testes, preciso configurar</w:t>
-      </w:r>
-      <w:r>
-        <w:t xml:space="preserve"> a</w:t>
-      </w:r>
-      <w:r>
-        <w:t xml:space="preserve"> frêquencia de aquisição do sinal analógico para que a forma de onda adquirida possa ser validada corretamente de acordo com os padrões de formas de onda disponíveis. </w:t>
+        <w:t xml:space="preserve">Como operador de testes, devo normalizar as formas de ondas geradas </w:t>
+      </w:r>
+      <w:r>
+        <w:t xml:space="preserve">pelo hardware </w:t>
+      </w:r>
+      <w:r>
+        <w:t xml:space="preserve">para um total de </w:t>
+      </w:r>
+      <w:r>
+        <w:rPr>
+          <w:rFonts w:cs="Times New Roman"/>
+        </w:rPr>
+        <w:t>±</w:t>
+      </w:r>
+      <w:r>
+        <w:t>10</w:t>
+      </w:r>
+      <w:r>
+        <w:t xml:space="preserve"> </w:t>
+      </w:r>
+      <w:r>
+        <w:t>V</w:t>
+      </w:r>
+      <w:r>
+        <w:softHyphen/>
+      </w:r>
+      <w:r>
+        <w:rPr>
+          <w:vertAlign w:val="subscript"/>
+        </w:rPr>
+        <w:t>p</w:t>
+      </w:r>
+      <w:r>
+        <w:t xml:space="preserve">, </w:t>
+      </w:r>
+      <w:r>
+        <w:rPr>
+          <w:vertAlign w:val="subscript"/>
+        </w:rPr>
+        <w:t xml:space="preserve"> </w:t>
+      </w:r>
+      <w:r>
+        <w:t xml:space="preserve">para não danificar equipamentos que utilizarão este sinal como entrada analógica. </w:t>
       </w:r>
     </w:p>
     <w:p>
@@ -2508,7 +2573,7 @@
           <w:szCs w:val="24"/>
           <w:lang w:val="en-US" w:eastAsia="fr-FR"/>
         </w:rPr>
-        <w:t>High</w:t>
+        <w:t>Medium</w:t>
       </w:r>
     </w:p>
     <w:p>
@@ -2520,17 +2585,16 @@
     </w:p>
     <w:p>
       <w:pPr>
-        <w:rPr>
-          <w:lang w:eastAsia="fr-FR"/>
-        </w:rPr>
-      </w:pPr>
-    </w:p>
-    <w:p>
-      <w:pPr>
         <w:pStyle w:val="RequirementID"/>
       </w:pPr>
       <w:r>
-        <w:t>REQ17: Executável de Instalação</w:t>
+        <w:t>REQ1</w:t>
+      </w:r>
+      <w:r>
+        <w:t>7</w:t>
+      </w:r>
+      <w:r>
+        <w:t>: Frêquencia de Aquisição</w:t>
       </w:r>
     </w:p>
     <w:p>
@@ -2538,22 +2602,13 @@
         <w:pStyle w:val="RequirementText"/>
       </w:pPr>
       <w:r>
-        <w:t>Como desenvolvedor do software</w:t>
-      </w:r>
-      <w:r>
-        <w:t>,</w:t>
-      </w:r>
-      <w:r>
-        <w:t xml:space="preserve"> eu devo gerar um arquivo executável </w:t>
-      </w:r>
-      <w:r>
-        <w:t xml:space="preserve">completo </w:t>
-      </w:r>
-      <w:r>
-        <w:t xml:space="preserve">que permita a instalação do software em diferentes computadores, tentando evitar problemas de compatibilidade, </w:t>
-      </w:r>
-      <w:r>
-        <w:t xml:space="preserve">para que o usuário instale de maneira rápida e simples tanto software, como os pacotes requeridos à aplicação. </w:t>
+        <w:t>Como operador de testes, preciso configurar</w:t>
+      </w:r>
+      <w:r>
+        <w:t xml:space="preserve"> a</w:t>
+      </w:r>
+      <w:r>
+        <w:t xml:space="preserve"> frêquencia de aquisição do sinal analógico para que a forma de onda adquirida possa ser validada corretamente de acordo com os padrões de formas de onda disponíveis. </w:t>
       </w:r>
     </w:p>
     <w:p>
@@ -2671,7 +2726,7 @@
           <w:szCs w:val="24"/>
           <w:lang w:val="en-US" w:eastAsia="fr-FR"/>
         </w:rPr>
-        <w:t>Medium</w:t>
+        <w:t>High</w:t>
       </w:r>
     </w:p>
     <w:p>
@@ -2686,16 +2741,19 @@
         <w:pStyle w:val="RequirementID"/>
       </w:pPr>
       <w:r>
-        <w:t>REQ</w:t>
-      </w:r>
-      <w:r>
-        <w:t>18</w:t>
+        <w:t>REQ1</w:t>
+      </w:r>
+      <w:r>
+        <w:t>8</w:t>
       </w:r>
       <w:r>
         <w:t xml:space="preserve">: </w:t>
       </w:r>
       <w:r>
-        <w:t>Apresentação</w:t>
+        <w:t xml:space="preserve">Aplicação </w:t>
+      </w:r>
+      <w:r>
+        <w:t xml:space="preserve">Executável </w:t>
       </w:r>
     </w:p>
     <w:p>
@@ -2703,7 +2761,70 @@
         <w:pStyle w:val="RequirementText"/>
       </w:pPr>
       <w:r>
-        <w:t xml:space="preserve">Como desenvolvedor do software, eu devo apresentar para a equipe o trabalho realizado, os desafios encontrados, as soluções propostas e o resultado final, para que o conhecimento adquirido seja avaliado e compartilhado. </w:t>
+        <w:t>Como gerenciador do laboratório</w:t>
+      </w:r>
+      <w:r>
+        <w:t>,</w:t>
+      </w:r>
+      <w:r>
+        <w:t xml:space="preserve"> eu </w:t>
+      </w:r>
+      <w:r>
+        <w:t>quero</w:t>
+      </w:r>
+      <w:r>
+        <w:t xml:space="preserve"> </w:t>
+      </w:r>
+      <w:r>
+        <w:t>utilizar</w:t>
+      </w:r>
+      <w:r>
+        <w:t xml:space="preserve"> um arquivo executável </w:t>
+      </w:r>
+      <w:r>
+        <w:t xml:space="preserve">completo </w:t>
+      </w:r>
+      <w:r>
+        <w:t xml:space="preserve">que permita a </w:t>
+      </w:r>
+      <w:r>
+        <w:t>execução</w:t>
+      </w:r>
+      <w:r>
+        <w:t xml:space="preserve"> do software em diferentes computadores, </w:t>
+      </w:r>
+      <w:r>
+        <w:t>que evite</w:t>
+      </w:r>
+      <w:r>
+        <w:t xml:space="preserve"> problemas de compatibilidade, </w:t>
+      </w:r>
+      <w:r>
+        <w:t xml:space="preserve">para que o </w:t>
+      </w:r>
+      <w:r>
+        <w:t>operador</w:t>
+      </w:r>
+      <w:r>
+        <w:t xml:space="preserve"> </w:t>
+      </w:r>
+      <w:r>
+        <w:t>execute</w:t>
+      </w:r>
+      <w:r>
+        <w:t xml:space="preserve"> de maneira rápida e simples </w:t>
+      </w:r>
+      <w:r>
+        <w:t>o</w:t>
+      </w:r>
+      <w:r>
+        <w:t xml:space="preserve"> software</w:t>
+      </w:r>
+      <w:r>
+        <w:t xml:space="preserve"> desejado.</w:t>
+      </w:r>
+      <w:r>
+        <w:t xml:space="preserve"> </w:t>
       </w:r>
     </w:p>
     <w:p>
@@ -2826,6 +2947,159 @@
     </w:p>
     <w:p>
       <w:pPr>
+        <w:rPr>
+          <w:lang w:eastAsia="fr-FR"/>
+        </w:rPr>
+      </w:pPr>
+    </w:p>
+    <w:p>
+      <w:pPr>
+        <w:pStyle w:val="RequirementID"/>
+      </w:pPr>
+      <w:r>
+        <w:t>REQ</w:t>
+      </w:r>
+      <w:r>
+        <w:t>1</w:t>
+      </w:r>
+      <w:r>
+        <w:t>9</w:t>
+      </w:r>
+      <w:r>
+        <w:t xml:space="preserve">: </w:t>
+      </w:r>
+      <w:r>
+        <w:t>Apresentação</w:t>
+      </w:r>
+    </w:p>
+    <w:p>
+      <w:pPr>
+        <w:pStyle w:val="RequirementText"/>
+      </w:pPr>
+      <w:r>
+        <w:t xml:space="preserve">Como desenvolvedor do software, eu devo apresentar para a equipe o trabalho realizado, os desafios encontrados, as soluções propostas e o resultado final, para que o conhecimento adquirido seja avaliado e compartilhado. </w:t>
+      </w:r>
+    </w:p>
+    <w:p>
+      <w:pPr>
+        <w:spacing w:after="0" w:line="240" w:lineRule="auto"/>
+        <w:ind w:left="540"/>
+        <w:rPr>
+          <w:rFonts w:ascii="Times New Roman" w:eastAsia="Times New Roman" w:hAnsi="Times New Roman" w:cs="Times New Roman"/>
+          <w:b/>
+          <w:bCs/>
+          <w:color w:val="008000"/>
+          <w:sz w:val="24"/>
+          <w:szCs w:val="24"/>
+          <w:lang w:val="en-US" w:eastAsia="fr-FR"/>
+        </w:rPr>
+      </w:pPr>
+      <w:r>
+        <w:rPr>
+          <w:rFonts w:ascii="Times New Roman" w:eastAsia="Times New Roman" w:hAnsi="Times New Roman" w:cs="Times New Roman"/>
+          <w:b/>
+          <w:bCs/>
+          <w:color w:val="008000"/>
+          <w:sz w:val="24"/>
+          <w:szCs w:val="24"/>
+          <w:lang w:val="en-US" w:eastAsia="fr-FR"/>
+        </w:rPr>
+        <w:t xml:space="preserve">Allocated </w:t>
+      </w:r>
+      <w:proofErr w:type="gramStart"/>
+      <w:r>
+        <w:rPr>
+          <w:rFonts w:ascii="Times New Roman" w:eastAsia="Times New Roman" w:hAnsi="Times New Roman" w:cs="Times New Roman"/>
+          <w:b/>
+          <w:bCs/>
+          <w:color w:val="008000"/>
+          <w:sz w:val="24"/>
+          <w:szCs w:val="24"/>
+          <w:lang w:val="en-US" w:eastAsia="fr-FR"/>
+        </w:rPr>
+        <w:t>to :</w:t>
+      </w:r>
+      <w:proofErr w:type="gramEnd"/>
+      <w:r>
+        <w:rPr>
+          <w:rFonts w:ascii="Times New Roman" w:eastAsia="Times New Roman" w:hAnsi="Times New Roman" w:cs="Times New Roman"/>
+          <w:b/>
+          <w:bCs/>
+          <w:color w:val="008000"/>
+          <w:sz w:val="24"/>
+          <w:szCs w:val="24"/>
+          <w:lang w:val="en-US" w:eastAsia="fr-FR"/>
+        </w:rPr>
+        <w:t xml:space="preserve"> </w:t>
+      </w:r>
+      <w:r>
+        <w:rPr>
+          <w:rFonts w:ascii="Times New Roman" w:eastAsia="Times New Roman" w:hAnsi="Times New Roman" w:cs="Times New Roman"/>
+          <w:b/>
+          <w:bCs/>
+          <w:color w:val="008000"/>
+          <w:sz w:val="24"/>
+          <w:szCs w:val="24"/>
+          <w:lang w:val="en-US" w:eastAsia="fr-FR"/>
+        </w:rPr>
+        <w:t>Isabelle Orlandi</w:t>
+      </w:r>
+    </w:p>
+    <w:p>
+      <w:pPr>
+        <w:spacing w:after="0" w:line="240" w:lineRule="auto"/>
+        <w:ind w:left="540"/>
+        <w:rPr>
+          <w:rFonts w:ascii="Times New Roman" w:eastAsia="Times New Roman" w:hAnsi="Times New Roman" w:cs="Times New Roman"/>
+          <w:b/>
+          <w:bCs/>
+          <w:color w:val="008000"/>
+          <w:sz w:val="24"/>
+          <w:szCs w:val="24"/>
+          <w:lang w:val="en-US" w:eastAsia="fr-FR"/>
+        </w:rPr>
+      </w:pPr>
+      <w:proofErr w:type="gramStart"/>
+      <w:r>
+        <w:rPr>
+          <w:rFonts w:ascii="Times New Roman" w:eastAsia="Times New Roman" w:hAnsi="Times New Roman" w:cs="Times New Roman"/>
+          <w:b/>
+          <w:bCs/>
+          <w:color w:val="008000"/>
+          <w:sz w:val="24"/>
+          <w:szCs w:val="24"/>
+          <w:lang w:val="en-US" w:eastAsia="fr-FR"/>
+        </w:rPr>
+        <w:t>Priority :</w:t>
+      </w:r>
+      <w:proofErr w:type="gramEnd"/>
+      <w:r>
+        <w:rPr>
+          <w:rFonts w:ascii="Times New Roman" w:eastAsia="Times New Roman" w:hAnsi="Times New Roman" w:cs="Times New Roman"/>
+          <w:b/>
+          <w:bCs/>
+          <w:color w:val="008000"/>
+          <w:sz w:val="24"/>
+          <w:szCs w:val="24"/>
+          <w:lang w:val="en-US" w:eastAsia="fr-FR"/>
+        </w:rPr>
+        <w:t xml:space="preserve"> </w:t>
+      </w:r>
+      <w:r>
+        <w:rPr>
+          <w:rFonts w:ascii="Times New Roman" w:eastAsia="Times New Roman" w:hAnsi="Times New Roman" w:cs="Times New Roman"/>
+          <w:b/>
+          <w:bCs/>
+          <w:color w:val="008000"/>
+          <w:sz w:val="24"/>
+          <w:szCs w:val="24"/>
+          <w:lang w:val="en-US" w:eastAsia="fr-FR"/>
+        </w:rPr>
+        <w:t>Medium</w:t>
+      </w:r>
+    </w:p>
+    <w:p>
+      <w:pPr>
         <w:pStyle w:val="PargrafodaLista"/>
         <w:rPr>
           <w:rFonts w:ascii="Arial" w:hAnsi="Arial" w:cs="Arial"/>
@@ -2853,7 +3127,13 @@
         <w:pStyle w:val="RequirementID"/>
       </w:pPr>
       <w:r>
-        <w:t>REQ19: Curva de Histerese</w:t>
+        <w:t>REQ</w:t>
+      </w:r>
+      <w:r>
+        <w:t>20</w:t>
+      </w:r>
+      <w:r>
+        <w:t>: Curva de Histerese</w:t>
       </w:r>
     </w:p>
     <w:p>
@@ -3324,6 +3604,119 @@
       <w:lvlJc w:val="left"/>
       <w:pPr>
         <w:ind w:left="7047" w:hanging="360"/>
+      </w:pPr>
+      <w:rPr>
+        <w:rFonts w:ascii="Wingdings" w:hAnsi="Wingdings" w:hint="default"/>
+      </w:rPr>
+    </w:lvl>
+  </w:abstractNum>
+  <w:abstractNum w:abstractNumId="3" w15:restartNumberingAfterBreak="0">
+    <w:nsid w:val="50F51CC5"/>
+    <w:multiLevelType w:val="hybridMultilevel"/>
+    <w:tmpl w:val="E71A6A50"/>
+    <w:lvl w:ilvl="0" w:tplc="04160001">
+      <w:start w:val="1"/>
+      <w:numFmt w:val="bullet"/>
+      <w:lvlText w:val=""/>
+      <w:lvlJc w:val="left"/>
+      <w:pPr>
+        <w:ind w:left="720" w:hanging="360"/>
+      </w:pPr>
+      <w:rPr>
+        <w:rFonts w:ascii="Symbol" w:hAnsi="Symbol" w:hint="default"/>
+      </w:rPr>
+    </w:lvl>
+    <w:lvl w:ilvl="1" w:tplc="04160003" w:tentative="1">
+      <w:start w:val="1"/>
+      <w:numFmt w:val="bullet"/>
+      <w:lvlText w:val="o"/>
+      <w:lvlJc w:val="left"/>
+      <w:pPr>
+        <w:ind w:left="1440" w:hanging="360"/>
+      </w:pPr>
+      <w:rPr>
+        <w:rFonts w:ascii="Courier New" w:hAnsi="Courier New" w:cs="Courier New" w:hint="default"/>
+      </w:rPr>
+    </w:lvl>
+    <w:lvl w:ilvl="2" w:tplc="04160005" w:tentative="1">
+      <w:start w:val="1"/>
+      <w:numFmt w:val="bullet"/>
+      <w:lvlText w:val=""/>
+      <w:lvlJc w:val="left"/>
+      <w:pPr>
+        <w:ind w:left="2160" w:hanging="360"/>
+      </w:pPr>
+      <w:rPr>
+        <w:rFonts w:ascii="Wingdings" w:hAnsi="Wingdings" w:hint="default"/>
+      </w:rPr>
+    </w:lvl>
+    <w:lvl w:ilvl="3" w:tplc="04160001" w:tentative="1">
+      <w:start w:val="1"/>
+      <w:numFmt w:val="bullet"/>
+      <w:lvlText w:val=""/>
+      <w:lvlJc w:val="left"/>
+      <w:pPr>
+        <w:ind w:left="2880" w:hanging="360"/>
+      </w:pPr>
+      <w:rPr>
+        <w:rFonts w:ascii="Symbol" w:hAnsi="Symbol" w:hint="default"/>
+      </w:rPr>
+    </w:lvl>
+    <w:lvl w:ilvl="4" w:tplc="04160003" w:tentative="1">
+      <w:start w:val="1"/>
+      <w:numFmt w:val="bullet"/>
+      <w:lvlText w:val="o"/>
+      <w:lvlJc w:val="left"/>
+      <w:pPr>
+        <w:ind w:left="3600" w:hanging="360"/>
+      </w:pPr>
+      <w:rPr>
+        <w:rFonts w:ascii="Courier New" w:hAnsi="Courier New" w:cs="Courier New" w:hint="default"/>
+      </w:rPr>
+    </w:lvl>
+    <w:lvl w:ilvl="5" w:tplc="04160005" w:tentative="1">
+      <w:start w:val="1"/>
+      <w:numFmt w:val="bullet"/>
+      <w:lvlText w:val=""/>
+      <w:lvlJc w:val="left"/>
+      <w:pPr>
+        <w:ind w:left="4320" w:hanging="360"/>
+      </w:pPr>
+      <w:rPr>
+        <w:rFonts w:ascii="Wingdings" w:hAnsi="Wingdings" w:hint="default"/>
+      </w:rPr>
+    </w:lvl>
+    <w:lvl w:ilvl="6" w:tplc="04160001" w:tentative="1">
+      <w:start w:val="1"/>
+      <w:numFmt w:val="bullet"/>
+      <w:lvlText w:val=""/>
+      <w:lvlJc w:val="left"/>
+      <w:pPr>
+        <w:ind w:left="5040" w:hanging="360"/>
+      </w:pPr>
+      <w:rPr>
+        <w:rFonts w:ascii="Symbol" w:hAnsi="Symbol" w:hint="default"/>
+      </w:rPr>
+    </w:lvl>
+    <w:lvl w:ilvl="7" w:tplc="04160003" w:tentative="1">
+      <w:start w:val="1"/>
+      <w:numFmt w:val="bullet"/>
+      <w:lvlText w:val="o"/>
+      <w:lvlJc w:val="left"/>
+      <w:pPr>
+        <w:ind w:left="5760" w:hanging="360"/>
+      </w:pPr>
+      <w:rPr>
+        <w:rFonts w:ascii="Courier New" w:hAnsi="Courier New" w:cs="Courier New" w:hint="default"/>
+      </w:rPr>
+    </w:lvl>
+    <w:lvl w:ilvl="8" w:tplc="04160005" w:tentative="1">
+      <w:start w:val="1"/>
+      <w:numFmt w:val="bullet"/>
+      <w:lvlText w:val=""/>
+      <w:lvlJc w:val="left"/>
+      <w:pPr>
+        <w:ind w:left="6480" w:hanging="360"/>
       </w:pPr>
       <w:rPr>
         <w:rFonts w:ascii="Wingdings" w:hAnsi="Wingdings" w:hint="default"/>
@@ -3366,6 +3759,9 @@
   </w:num>
   <w:num w:numId="4">
     <w:abstractNumId w:val="2"/>
+  </w:num>
+  <w:num w:numId="5">
+    <w:abstractNumId w:val="3"/>
   </w:num>
 </w:numbering>
 </file>

</xml_diff>

<commit_message>
1. Ultimas atualizações antes de contruir o executável 2. Gráfico de aquisição alterado para 'chart'
</commit_message>
<xml_diff>
--- a/Requirements/GeradorDeSinais_Requirements.docx
+++ b/Requirements/GeradorDeSinais_Requirements.docx
@@ -28,6 +28,8 @@
           <w:szCs w:val="24"/>
         </w:rPr>
       </w:pPr>
+      <w:bookmarkStart w:id="0" w:name="_GoBack"/>
+      <w:bookmarkEnd w:id="0"/>
     </w:p>
     <w:p>
       <w:pPr>
@@ -678,10 +680,7 @@
         <w:pStyle w:val="RequirementID"/>
       </w:pPr>
       <w:r>
-        <w:t xml:space="preserve">REQ05: </w:t>
-      </w:r>
-      <w:r>
-        <w:t>Ambiente de Desenvolvimento</w:t>
+        <w:t>REQ05: Ambiente de Desenvolvimento</w:t>
       </w:r>
     </w:p>
     <w:p>
@@ -821,7 +820,7 @@
       <w:r>
         <w:t>equisitos Não Funcionais</w:t>
       </w:r>
-      <w:bookmarkStart w:id="0" w:name="_Hlk503963347"/>
+      <w:bookmarkStart w:id="1" w:name="_Hlk503963347"/>
     </w:p>
     <w:p/>
     <w:p>
@@ -858,8 +857,8 @@
       <w:pPr>
         <w:pStyle w:val="RequirementText"/>
       </w:pPr>
-      <w:bookmarkStart w:id="1" w:name="_Hlk503963364"/>
-      <w:bookmarkEnd w:id="0"/>
+      <w:bookmarkStart w:id="2" w:name="_Hlk503963364"/>
+      <w:bookmarkEnd w:id="1"/>
       <w:r>
         <w:t>Como gerenciador do laboratório</w:t>
       </w:r>
@@ -1013,7 +1012,7 @@
         <w:t>Interface</w:t>
       </w:r>
     </w:p>
-    <w:bookmarkEnd w:id="1"/>
+    <w:bookmarkEnd w:id="2"/>
     <w:p>
       <w:pPr>
         <w:pStyle w:val="RequirementText"/>
@@ -2228,10 +2227,7 @@
         <w:pStyle w:val="RequirementID"/>
       </w:pPr>
       <w:r>
-        <w:t xml:space="preserve">REQ15: </w:t>
-      </w:r>
-      <w:r>
-        <w:t>Geração e Validação por Hardware</w:t>
+        <w:t>REQ15: Geração e Validação por Hardware</w:t>
       </w:r>
     </w:p>
     <w:p>
@@ -2239,10 +2235,7 @@
         <w:pStyle w:val="RequirementText"/>
       </w:pPr>
       <w:r>
-        <w:t xml:space="preserve">Como operador de testes, </w:t>
-      </w:r>
-      <w:r>
-        <w:t>eu preciso gerar formas de onda</w:t>
+        <w:t>Como operador de testes, eu preciso gerar formas de onda</w:t>
       </w:r>
       <w:r>
         <w:t xml:space="preserve"> específicas</w:t>
@@ -3256,8 +3249,6 @@
           <w:szCs w:val="24"/>
         </w:rPr>
       </w:pPr>
-      <w:bookmarkStart w:id="2" w:name="_GoBack"/>
-      <w:bookmarkEnd w:id="2"/>
     </w:p>
     <w:sectPr>
       <w:pgSz w:w="11906" w:h="16838"/>

</xml_diff>